<commit_message>
bugfix for pdf-link, downloads in individual folders, http_code and error_codes differ in typo3 7 and 8
</commit_message>
<xml_diff>
--- a/source/Documentation/Einbindungsanleitung__janolaw_typo3.docx
+++ b/source/Documentation/Einbindungsanleitung__janolaw_typo3.docx
@@ -1,6 +1,6 @@
 
 <file path=word/document.xml><?xml version="1.0" encoding="utf-8"?>
-<w:document xmlns:wpc="http://schemas.microsoft.com/office/word/2010/wordprocessingCanvas" xmlns:mc="http://schemas.openxmlformats.org/markup-compatibility/2006" xmlns:o="urn:schemas-microsoft-com:office:office" xmlns:r="http://schemas.openxmlformats.org/officeDocument/2006/relationships" xmlns:m="http://schemas.openxmlformats.org/officeDocument/2006/math" xmlns:v="urn:schemas-microsoft-com:vml" xmlns:wp14="http://schemas.microsoft.com/office/word/2010/wordprocessingDrawing" xmlns:wp="http://schemas.openxmlformats.org/drawingml/2006/wordprocessingDrawing" xmlns:w10="urn:schemas-microsoft-com:office:word" xmlns:w="http://schemas.openxmlformats.org/wordprocessingml/2006/main" xmlns:w14="http://schemas.microsoft.com/office/word/2010/wordml" xmlns:wpg="http://schemas.microsoft.com/office/word/2010/wordprocessingGroup" xmlns:wpi="http://schemas.microsoft.com/office/word/2010/wordprocessingInk" xmlns:wne="http://schemas.microsoft.com/office/word/2006/wordml" xmlns:wps="http://schemas.microsoft.com/office/word/2010/wordprocessingShape" mc:Ignorable="w14 wp14">
+<w:document xmlns:ve="http://schemas.openxmlformats.org/markup-compatibility/2006" xmlns:o="urn:schemas-microsoft-com:office:office" xmlns:r="http://schemas.openxmlformats.org/officeDocument/2006/relationships" xmlns:m="http://schemas.openxmlformats.org/officeDocument/2006/math" xmlns:v="urn:schemas-microsoft-com:vml" xmlns:wp="http://schemas.openxmlformats.org/drawingml/2006/wordprocessingDrawing" xmlns:w10="urn:schemas-microsoft-com:office:word" xmlns:w="http://schemas.openxmlformats.org/wordprocessingml/2006/main" xmlns:wne="http://schemas.microsoft.com/office/word/2006/wordml">
   <w:body>
     <w:p>
       <w:pPr>
@@ -91,56 +91,120 @@
       <w:r>
         <w:t xml:space="preserve">Bitte prüfen Sie ob Ihnen die Rechtstexte in der </w:t>
       </w:r>
-      <w:proofErr w:type="spellStart"/>
       <w:r>
         <w:rPr>
           <w:b/>
         </w:rPr>
-        <w:t>janolaw</w:t>
-      </w:r>
-      <w:proofErr w:type="spellEnd"/>
-      <w:r>
-        <w:rPr>
-          <w:b/>
-        </w:rPr>
-        <w:t xml:space="preserve"> Version 3</w:t>
+        <w:t>janolaw Version 3</w:t>
       </w:r>
       <w:r>
         <w:t xml:space="preserve"> zur Verfügung stehen. Dies ist der Fall, wenn die Texte im Jahr 2016 erstellt worden sind. Sollten Sie Zweifel haben, dann prüfen Sie nach dem Login in Ihrem persönlichen Bereich </w:t>
       </w:r>
-      <w:hyperlink r:id="rId9" w:history="1">
-        <w:proofErr w:type="spellStart"/>
+      <w:hyperlink r:id="rId8" w:history="1">
         <w:r>
           <w:rPr>
             <w:rStyle w:val="Hyperlink"/>
             <w:rFonts w:cs="LiberationSans"/>
           </w:rPr>
-          <w:t>My</w:t>
+          <w:t>My janolaw</w:t>
         </w:r>
-        <w:proofErr w:type="spellEnd"/>
+      </w:hyperlink>
+      <w:r>
+        <w:t xml:space="preserve"> in der Übersicht das Datum der letzten Erstellung bzw. ob Sie den Menüpunkt </w:t>
+      </w:r>
+      <w:r>
+        <w:rPr>
+          <w:noProof/>
+          <w:lang w:eastAsia="de-DE"/>
+        </w:rPr>
+        <w:drawing>
+          <wp:inline distT="0" distB="0" distL="0" distR="0">
+            <wp:extent cx="103505" cy="103505"/>
+            <wp:effectExtent l="19050" t="0" r="0" b="0"/>
+            <wp:docPr id="3" name="Bild 1" descr="https://www.janolaw.de/export/system/modules/de.janolaw.site/resources/images/icons/ico_individuelle_dokumente_blau.gif"/>
+            <wp:cNvGraphicFramePr>
+              <a:graphicFrameLocks xmlns:a="http://schemas.openxmlformats.org/drawingml/2006/main" noChangeAspect="1"/>
+            </wp:cNvGraphicFramePr>
+            <a:graphic xmlns:a="http://schemas.openxmlformats.org/drawingml/2006/main">
+              <a:graphicData uri="http://schemas.openxmlformats.org/drawingml/2006/picture">
+                <pic:pic xmlns:pic="http://schemas.openxmlformats.org/drawingml/2006/picture">
+                  <pic:nvPicPr>
+                    <pic:cNvPr id="0" name="Bild 1" descr="https://www.janolaw.de/export/system/modules/de.janolaw.site/resources/images/icons/ico_individuelle_dokumente_blau.gif"/>
+                    <pic:cNvPicPr>
+                      <a:picLocks noChangeAspect="1" noChangeArrowheads="1"/>
+                    </pic:cNvPicPr>
+                  </pic:nvPicPr>
+                  <pic:blipFill>
+                    <a:blip r:embed="rId9" cstate="print"/>
+                    <a:srcRect/>
+                    <a:stretch>
+                      <a:fillRect/>
+                    </a:stretch>
+                  </pic:blipFill>
+                  <pic:spPr bwMode="auto">
+                    <a:xfrm>
+                      <a:off x="0" y="0"/>
+                      <a:ext cx="103505" cy="103505"/>
+                    </a:xfrm>
+                    <a:prstGeom prst="rect">
+                      <a:avLst/>
+                    </a:prstGeom>
+                    <a:noFill/>
+                    <a:ln w="9525">
+                      <a:noFill/>
+                      <a:miter lim="800000"/>
+                      <a:headEnd/>
+                      <a:tailEnd/>
+                    </a:ln>
+                  </pic:spPr>
+                </pic:pic>
+              </a:graphicData>
+            </a:graphic>
+          </wp:inline>
+        </w:drawing>
+      </w:r>
+      <w:r>
+        <w:rPr>
+          <w:rFonts w:ascii="Arial" w:hAnsi="Arial" w:cs="Arial"/>
+          <w:color w:val="323232"/>
+          <w:sz w:val="18"/>
+          <w:szCs w:val="18"/>
+          <w:shd w:val="clear" w:color="auto" w:fill="F0F0F5"/>
+        </w:rPr>
+        <w:t> </w:t>
+      </w:r>
+      <w:r>
+        <w:rPr>
+          <w:rStyle w:val="apple-converted-space"/>
+          <w:rFonts w:ascii="Arial" w:hAnsi="Arial" w:cs="Arial"/>
+          <w:color w:val="323232"/>
+          <w:sz w:val="18"/>
+          <w:szCs w:val="18"/>
+          <w:shd w:val="clear" w:color="auto" w:fill="F0F0F5"/>
+        </w:rPr>
+        <w:t> </w:t>
+      </w:r>
+      <w:hyperlink r:id="rId10" w:anchor="menu" w:history="1">
         <w:r>
           <w:rPr>
             <w:rStyle w:val="Hyperlink"/>
-            <w:rFonts w:cs="LiberationSans"/>
+            <w:rFonts w:ascii="Arial" w:hAnsi="Arial" w:cs="Arial"/>
+            <w:color w:val="0588AB"/>
+            <w:sz w:val="18"/>
+            <w:szCs w:val="18"/>
+            <w:shd w:val="clear" w:color="auto" w:fill="F0F0F5"/>
           </w:rPr>
-          <w:t xml:space="preserve"> </w:t>
+          <w:t>Stammdaten ändern</w:t>
         </w:r>
-        <w:proofErr w:type="spellStart"/>
-        <w:r>
-          <w:rPr>
-            <w:rStyle w:val="Hyperlink"/>
-            <w:rFonts w:cs="LiberationSans"/>
-          </w:rPr>
-          <w:t>janolaw</w:t>
-        </w:r>
-        <w:proofErr w:type="spellEnd"/>
       </w:hyperlink>
       <w:r>
-        <w:t xml:space="preserve"> </w:t>
-      </w:r>
-      <w:r>
-        <w:t>in der Übersicht das Datum der letzten Erstellung. Mit einer einmaligen Neubeantwortung des gesamten Fragenkatalogs erhalten Sie automatisch die aktuellste Version.</w:t>
-      </w:r>
+        <w:t xml:space="preserve"> haben. Mit einer einmaligen Neubeantwortung des gesamten Fragenkatalogs erhalten Sie automatisch die aktuellste Version.</w:t>
+      </w:r>
+    </w:p>
+    <w:p>
+      <w:pPr>
+        <w:spacing w:after="0"/>
+      </w:pPr>
     </w:p>
     <w:p>
       <w:pPr>
@@ -168,7 +232,7 @@
       <w:r>
         <w:t>Bitte achten Sie auch darauf, welchen Service Sie erworben haben, ob es sich hierbei um die deutsche bzw. mehrsprachige Version handelt und ob darin nur das Impressum und die Datenschutzerklärung (</w:t>
       </w:r>
-      <w:hyperlink r:id="rId10" w:history="1">
+      <w:hyperlink r:id="rId11" w:history="1">
         <w:r>
           <w:rPr>
             <w:rStyle w:val="Hyperlink"/>
@@ -185,7 +249,7 @@
       <w:r>
         <w:t xml:space="preserve"> (</w:t>
       </w:r>
-      <w:hyperlink r:id="rId11" w:history="1">
+      <w:hyperlink r:id="rId12" w:history="1">
         <w:r>
           <w:rPr>
             <w:rStyle w:val="Hyperlink"/>
@@ -209,11 +273,6 @@
     </w:p>
     <w:p>
       <w:pPr>
-        <w:spacing w:after="0"/>
-      </w:pPr>
-    </w:p>
-    <w:p>
-      <w:pPr>
         <w:spacing w:after="120"/>
         <w:rPr>
           <w:b/>
@@ -233,20 +292,24 @@
       <w:r>
         <w:t xml:space="preserve">Rufen Sie nach der Installation das </w:t>
       </w:r>
-      <w:hyperlink r:id="rId12" w:history="1">
-        <w:proofErr w:type="spellStart"/>
+      <w:hyperlink r:id="rId13" w:history="1">
         <w:r>
           <w:rPr>
             <w:rStyle w:val="Hyperlink"/>
           </w:rPr>
-          <w:t>janolaw</w:t>
+          <w:t>janolaw Plug</w:t>
         </w:r>
-        <w:proofErr w:type="spellEnd"/>
         <w:r>
           <w:rPr>
             <w:rStyle w:val="Hyperlink"/>
           </w:rPr>
-          <w:t xml:space="preserve"> Plugins</w:t>
+          <w:t>i</w:t>
+        </w:r>
+        <w:r>
+          <w:rPr>
+            <w:rStyle w:val="Hyperlink"/>
+          </w:rPr>
+          <w:t>ns</w:t>
         </w:r>
       </w:hyperlink>
       <w:r>
@@ -285,7 +348,7 @@
                     </pic:cNvPicPr>
                   </pic:nvPicPr>
                   <pic:blipFill>
-                    <a:blip r:embed="rId13" cstate="print"/>
+                    <a:blip r:embed="rId14" cstate="print"/>
                     <a:srcRect/>
                     <a:stretch>
                       <a:fillRect/>
@@ -330,46 +393,6 @@
     <w:p>
       <w:pPr>
         <w:spacing w:after="0"/>
-        <w:rPr>
-          <w:rFonts w:cs="LiberationSans"/>
-        </w:rPr>
-      </w:pPr>
-    </w:p>
-    <w:p>
-      <w:pPr>
-        <w:spacing w:after="0"/>
-        <w:rPr>
-          <w:rFonts w:cs="LiberationSans"/>
-        </w:rPr>
-      </w:pPr>
-    </w:p>
-    <w:p>
-      <w:pPr>
-        <w:spacing w:after="0"/>
-        <w:rPr>
-          <w:rFonts w:cs="LiberationSans"/>
-        </w:rPr>
-      </w:pPr>
-    </w:p>
-    <w:p>
-      <w:pPr>
-        <w:spacing w:after="0"/>
-        <w:rPr>
-          <w:rFonts w:cs="LiberationSans"/>
-        </w:rPr>
-      </w:pPr>
-    </w:p>
-    <w:p>
-      <w:pPr>
-        <w:spacing w:after="0"/>
-        <w:rPr>
-          <w:rFonts w:cs="LiberationSans"/>
-        </w:rPr>
-      </w:pPr>
-    </w:p>
-    <w:p>
-      <w:pPr>
-        <w:spacing w:after="0"/>
       </w:pPr>
     </w:p>
     <w:p>
@@ -444,21 +467,7 @@
         <w:rPr>
           <w:rFonts w:cs="LiberationSans"/>
         </w:rPr>
-        <w:t xml:space="preserve"> ein, die Sie von </w:t>
-      </w:r>
-      <w:proofErr w:type="spellStart"/>
-      <w:r>
-        <w:rPr>
-          <w:rFonts w:cs="LiberationSans"/>
-        </w:rPr>
-        <w:t>janolaw</w:t>
-      </w:r>
-      <w:proofErr w:type="spellEnd"/>
-      <w:r>
-        <w:rPr>
-          <w:rFonts w:cs="LiberationSans"/>
-        </w:rPr>
-        <w:t xml:space="preserve"> erhalten haben.</w:t>
+        <w:t xml:space="preserve"> ein, die Sie von janolaw erhalten haben.</w:t>
       </w:r>
       <w:r>
         <w:rPr>
@@ -466,32 +475,14 @@
         </w:rPr>
         <w:t xml:space="preserve"> Sie finden diese in Ihrem persönlichen Bereich </w:t>
       </w:r>
-      <w:hyperlink r:id="rId14" w:history="1">
-        <w:proofErr w:type="spellStart"/>
+      <w:hyperlink r:id="rId15" w:history="1">
         <w:r>
           <w:rPr>
             <w:rStyle w:val="Hyperlink"/>
             <w:rFonts w:cs="LiberationSans"/>
           </w:rPr>
-          <w:t>My</w:t>
+          <w:t>My janolaw</w:t>
         </w:r>
-        <w:proofErr w:type="spellEnd"/>
-        <w:r>
-          <w:rPr>
-            <w:rStyle w:val="Hyperlink"/>
-            <w:rFonts w:cs="LiberationSans"/>
-          </w:rPr>
-          <w:t xml:space="preserve"> </w:t>
-        </w:r>
-        <w:proofErr w:type="spellStart"/>
-        <w:r>
-          <w:rPr>
-            <w:rStyle w:val="Hyperlink"/>
-            <w:rFonts w:cs="LiberationSans"/>
-          </w:rPr>
-          <w:t>janolaw</w:t>
-        </w:r>
-        <w:proofErr w:type="spellEnd"/>
       </w:hyperlink>
       <w:r>
         <w:rPr>
@@ -531,21 +522,7 @@
         <w:rPr>
           <w:rFonts w:cs="LiberationSans"/>
         </w:rPr>
-        <w:t xml:space="preserve">. Wenn Sie die neuste Version der Rechtstexte von </w:t>
-      </w:r>
-      <w:proofErr w:type="spellStart"/>
-      <w:r>
-        <w:rPr>
-          <w:rFonts w:cs="LiberationSans"/>
-        </w:rPr>
-        <w:t>janolaw</w:t>
-      </w:r>
-      <w:proofErr w:type="spellEnd"/>
-      <w:r>
-        <w:rPr>
-          <w:rFonts w:cs="LiberationSans"/>
-        </w:rPr>
-        <w:t xml:space="preserve"> nutzen sollte die Übersicht wie unten stehend aussehen.</w:t>
+        <w:t>. Wenn Sie die neuste Version der Rechtstexte von janolaw nutzen sollte die Übersicht wie unten stehend aussehen.</w:t>
       </w:r>
     </w:p>
     <w:p>
@@ -587,7 +564,7 @@
                     </pic:cNvPicPr>
                   </pic:nvPicPr>
                   <pic:blipFill>
-                    <a:blip r:embed="rId15" cstate="print"/>
+                    <a:blip r:embed="rId16" cstate="print"/>
                     <a:srcRect/>
                     <a:stretch>
                       <a:fillRect/>
@@ -678,15 +655,7 @@
     </w:p>
     <w:p>
       <w:r>
-        <w:t xml:space="preserve">Rufen Sie den Menüpunkt Seite auf und ergänzen dort die bestehenden Seiten um die Rechtstexte von </w:t>
-      </w:r>
-      <w:proofErr w:type="spellStart"/>
-      <w:r>
-        <w:t>janolaw</w:t>
-      </w:r>
-      <w:proofErr w:type="spellEnd"/>
-      <w:r>
-        <w:t xml:space="preserve"> bzw. legen falls nötig neue Seiten an.</w:t>
+        <w:t>Rufen Sie den Menüpunkt Seite auf und ergänzen dort die bestehenden Seiten um die Rechtstexte von janolaw bzw. legen falls nötig neue Seiten an.</w:t>
       </w:r>
     </w:p>
     <w:p>
@@ -713,7 +682,7 @@
                     </pic:cNvPicPr>
                   </pic:nvPicPr>
                   <pic:blipFill>
-                    <a:blip r:embed="rId16" cstate="print"/>
+                    <a:blip r:embed="rId17" cstate="print"/>
                     <a:srcRect/>
                     <a:stretch>
                       <a:fillRect/>
@@ -783,7 +752,7 @@
                     </pic:cNvPicPr>
                   </pic:nvPicPr>
                   <pic:blipFill>
-                    <a:blip r:embed="rId17" cstate="print"/>
+                    <a:blip r:embed="rId18" cstate="print"/>
                     <a:srcRect/>
                     <a:stretch>
                       <a:fillRect/>
@@ -816,7 +785,6 @@
     <w:p/>
     <w:p/>
     <w:p/>
-    <w:p/>
     <w:p>
       <w:pPr>
         <w:spacing w:after="0"/>
@@ -874,151 +842,126 @@
         <w:rPr>
           <w:i/>
         </w:rPr>
-        <w:t xml:space="preserve">“ aus und rufen dort das </w:t>
-      </w:r>
-      <w:proofErr w:type="spellStart"/>
+        <w:t>“ aus und rufen dort das janolaw Plugin auf.</w:t>
+      </w:r>
+    </w:p>
+    <w:p>
+      <w:pPr>
+        <w:spacing w:after="0"/>
+      </w:pPr>
+      <w:r>
+        <w:t xml:space="preserve">Hier können Sie nun </w:t>
+      </w:r>
+      <w:r>
+        <w:t xml:space="preserve">die bzw. </w:t>
+      </w:r>
+      <w:r>
+        <w:t xml:space="preserve">das spezifische Dokument von janolaw der </w:t>
+      </w:r>
+      <w:r>
+        <w:t xml:space="preserve">jeweiligen </w:t>
+      </w:r>
+      <w:r>
+        <w:t>Webseite zuordnen</w:t>
+      </w:r>
+      <w:r>
+        <w:t xml:space="preserve"> bzw. falls vorhanden auch die jeweilige Sprachversion des Dokuments zuordnen.</w:t>
+      </w:r>
+      <w:r>
+        <w:t xml:space="preserve"> </w:t>
+      </w:r>
+    </w:p>
+    <w:p>
+      <w:pPr>
+        <w:spacing w:after="0"/>
+      </w:pPr>
+    </w:p>
+    <w:p>
+      <w:pPr>
+        <w:spacing w:after="0"/>
+      </w:pPr>
+      <w:r>
+        <w:t xml:space="preserve">In der </w:t>
+      </w:r>
+      <w:r>
+        <w:t>janolaw Version 3</w:t>
+      </w:r>
+      <w:r>
+        <w:t xml:space="preserve"> (vgl. S. 1 Versionshinweis der Einbindungsanleitung) ist es möglich über die Auswahl „</w:t>
+      </w:r>
       <w:r>
         <w:rPr>
           <w:i/>
         </w:rPr>
-        <w:t>janolaw</w:t>
-      </w:r>
-      <w:proofErr w:type="spellEnd"/>
+        <w:t>PDF Link</w:t>
+      </w:r>
+      <w:r>
+        <w:t xml:space="preserve">“ im Frontend der Webseiten die PDF-Version des jeweiligen Dokuments in Form eines Downloadlink unterhalb oder oberhalb der Rechtstexte </w:t>
+      </w:r>
+      <w:r>
+        <w:t xml:space="preserve">bzw. nur den Link </w:t>
+      </w:r>
+      <w:r>
+        <w:t>anzeigen zu lassen.</w:t>
+      </w:r>
+    </w:p>
+    <w:p>
+      <w:pPr>
+        <w:spacing w:after="0"/>
+      </w:pPr>
+    </w:p>
+    <w:p>
+      <w:pPr>
+        <w:spacing w:after="0"/>
+      </w:pPr>
+      <w:r>
+        <w:t>Bestätigen Sie bitte die Eingabe mit de</w:t>
+      </w:r>
+      <w:r>
+        <w:t>m</w:t>
+      </w:r>
+      <w:r>
+        <w:t xml:space="preserve"> „</w:t>
+      </w:r>
       <w:r>
         <w:rPr>
           <w:i/>
         </w:rPr>
-        <w:t xml:space="preserve"> Plugin auf.</w:t>
-      </w:r>
-    </w:p>
-    <w:p>
-      <w:pPr>
-        <w:spacing w:after="0"/>
-      </w:pPr>
-      <w:r>
-        <w:t xml:space="preserve">Hier können Sie nun </w:t>
-      </w:r>
-      <w:r>
-        <w:t xml:space="preserve">die bzw. </w:t>
-      </w:r>
-      <w:r>
-        <w:t xml:space="preserve">das spezifische Dokument von </w:t>
-      </w:r>
-      <w:proofErr w:type="spellStart"/>
-      <w:r>
-        <w:t>janolaw</w:t>
-      </w:r>
-      <w:proofErr w:type="spellEnd"/>
-      <w:r>
-        <w:t xml:space="preserve"> der </w:t>
-      </w:r>
-      <w:r>
-        <w:t xml:space="preserve">jeweiligen </w:t>
-      </w:r>
-      <w:r>
-        <w:t>Webseite zuordnen</w:t>
-      </w:r>
-      <w:r>
-        <w:t xml:space="preserve"> bzw. falls vorhanden auch die jeweilige Sprachversion des Dokuments zuordnen.</w:t>
-      </w:r>
-      <w:r>
-        <w:t xml:space="preserve"> </w:t>
-      </w:r>
-    </w:p>
-    <w:p>
-      <w:pPr>
-        <w:spacing w:after="0"/>
-      </w:pPr>
-    </w:p>
-    <w:p>
-      <w:pPr>
-        <w:spacing w:after="0"/>
-      </w:pPr>
-      <w:r>
-        <w:t xml:space="preserve">In der </w:t>
-      </w:r>
-      <w:proofErr w:type="spellStart"/>
-      <w:r>
-        <w:t>janolaw</w:t>
-      </w:r>
-      <w:proofErr w:type="spellEnd"/>
-      <w:r>
-        <w:t xml:space="preserve"> Version 3</w:t>
-      </w:r>
-      <w:r>
-        <w:t xml:space="preserve"> (vgl. S. 1 Versionshinweis der Einbindungsanleitung) ist es möglich über die Auswahl „</w:t>
+        <w:t>Speichern Button</w:t>
       </w:r>
       <w:r>
         <w:rPr>
           <w:i/>
         </w:rPr>
-        <w:t>PDF Link</w:t>
-      </w:r>
-      <w:r>
-        <w:t xml:space="preserve">“ im Frontend der Webseiten die PDF-Version des jeweiligen Dokuments in Form eines Downloadlink unterhalb oder oberhalb der Rechtstexte </w:t>
-      </w:r>
-      <w:r>
-        <w:t xml:space="preserve">bzw. nur den Link </w:t>
-      </w:r>
-      <w:r>
-        <w:t>anzeigen zu lassen.</w:t>
-      </w:r>
-    </w:p>
-    <w:p>
-      <w:pPr>
-        <w:spacing w:after="0"/>
-      </w:pPr>
-    </w:p>
-    <w:p>
-      <w:pPr>
-        <w:spacing w:after="0"/>
-      </w:pPr>
-      <w:r>
-        <w:t>Bestätigen Sie bitte die Eingabe mit de</w:t>
-      </w:r>
-      <w:r>
-        <w:t>m</w:t>
-      </w:r>
-      <w:r>
-        <w:t xml:space="preserve"> „</w:t>
-      </w:r>
-      <w:r>
+        <w:t>“</w:t>
+      </w:r>
+      <w:r>
+        <w:t>!</w:t>
+      </w:r>
+    </w:p>
+    <w:p>
+      <w:pPr>
+        <w:spacing w:after="0"/>
+        <w:rPr>
+          <w:rFonts w:cs="LiberationSans"/>
+        </w:rPr>
+      </w:pPr>
+    </w:p>
+    <w:p>
+      <w:pPr>
+        <w:spacing w:after="0"/>
         <w:rPr>
           <w:i/>
         </w:rPr>
-        <w:t>Speichern Button</w:t>
-      </w:r>
+      </w:pPr>
       <w:r>
         <w:rPr>
           <w:i/>
-        </w:rPr>
-        <w:t>“</w:t>
-      </w:r>
-      <w:r>
-        <w:t>!</w:t>
-      </w:r>
-    </w:p>
-    <w:p>
-      <w:pPr>
-        <w:spacing w:after="0"/>
-        <w:rPr>
-          <w:rFonts w:cs="LiberationSans"/>
-        </w:rPr>
-      </w:pPr>
-    </w:p>
-    <w:p>
-      <w:pPr>
-        <w:spacing w:after="0"/>
-        <w:rPr>
-          <w:i/>
-        </w:rPr>
-      </w:pPr>
-      <w:r>
-        <w:rPr>
-          <w:i/>
+          <w:noProof/>
+          <w:lang w:eastAsia="de-DE"/>
         </w:rPr>
         <w:drawing>
-          <wp:inline distT="0" distB="0" distL="0" distR="0" wp14:anchorId="08401174" wp14:editId="688E74BE">
+          <wp:inline distT="0" distB="0" distL="0" distR="0">
             <wp:extent cx="5760720" cy="5475318"/>
             <wp:effectExtent l="0" t="0" r="0" b="0"/>
             <wp:docPr id="1" name="Grafik 1"/>
@@ -1033,7 +976,7 @@
                     <pic:cNvPicPr/>
                   </pic:nvPicPr>
                   <pic:blipFill>
-                    <a:blip r:embed="rId18"/>
+                    <a:blip r:embed="rId19" cstate="print"/>
                     <a:stretch>
                       <a:fillRect/>
                     </a:stretch>
@@ -1060,6 +1003,16 @@
       </w:pPr>
     </w:p>
     <w:p>
+      <w:r>
+        <w:br w:type="page"/>
+      </w:r>
+    </w:p>
+    <w:p>
+      <w:pPr>
+        <w:spacing w:after="0"/>
+      </w:pPr>
+    </w:p>
+    <w:p>
       <w:pPr>
         <w:spacing w:after="0"/>
       </w:pPr>
@@ -1132,7 +1085,6 @@
           <w:rFonts w:ascii="Courier New" w:hAnsi="Courier New" w:cs="Courier New"/>
         </w:rPr>
       </w:pPr>
-      <w:proofErr w:type="spellStart"/>
       <w:r>
         <w:rPr>
           <w:rStyle w:val="keyword2"/>
@@ -1154,7 +1106,6 @@
         </w:rPr>
         <w:t>pdflink</w:t>
       </w:r>
-      <w:proofErr w:type="spellEnd"/>
       <w:r>
         <w:rPr>
           <w:rStyle w:val="whitespace"/>
@@ -1189,7 +1140,6 @@
         </w:rPr>
         <w:br/>
       </w:r>
-      <w:proofErr w:type="spellStart"/>
       <w:r>
         <w:rPr>
           <w:rStyle w:val="keyword2"/>
@@ -1211,7 +1161,6 @@
         </w:rPr>
         <w:t>pdflink</w:t>
       </w:r>
-      <w:proofErr w:type="spellEnd"/>
       <w:r>
         <w:rPr>
           <w:rStyle w:val="whitespace"/>
@@ -1239,7 +1188,6 @@
         </w:rPr>
         <w:t xml:space="preserve">    </w:t>
       </w:r>
-      <w:proofErr w:type="spellStart"/>
       <w:r>
         <w:rPr>
           <w:rStyle w:val="keyword2"/>
@@ -1247,7 +1195,6 @@
         </w:rPr>
         <w:t>userFunc</w:t>
       </w:r>
-      <w:proofErr w:type="spellEnd"/>
       <w:r>
         <w:rPr>
           <w:rStyle w:val="whitespace"/>
@@ -1283,7 +1230,6 @@
         </w:rPr>
         <w:t>&gt;</w:t>
       </w:r>
-      <w:proofErr w:type="spellStart"/>
       <w:r>
         <w:rPr>
           <w:rStyle w:val="other"/>
@@ -1291,7 +1237,6 @@
         </w:rPr>
         <w:t>run</w:t>
       </w:r>
-      <w:proofErr w:type="spellEnd"/>
       <w:r>
         <w:rPr>
           <w:rFonts w:ascii="Courier New" w:hAnsi="Courier New" w:cs="Courier New"/>
@@ -1305,7 +1250,6 @@
         </w:rPr>
         <w:t xml:space="preserve">    </w:t>
       </w:r>
-      <w:proofErr w:type="spellStart"/>
       <w:r>
         <w:rPr>
           <w:rStyle w:val="other"/>
@@ -1313,7 +1257,6 @@
         </w:rPr>
         <w:t>extensionName</w:t>
       </w:r>
-      <w:proofErr w:type="spellEnd"/>
       <w:r>
         <w:rPr>
           <w:rStyle w:val="whitespace"/>
@@ -1335,7 +1278,6 @@
         </w:rPr>
         <w:t xml:space="preserve"> </w:t>
       </w:r>
-      <w:proofErr w:type="spellStart"/>
       <w:r>
         <w:rPr>
           <w:rStyle w:val="other"/>
@@ -1343,7 +1285,6 @@
         </w:rPr>
         <w:t>Janolawservice</w:t>
       </w:r>
-      <w:proofErr w:type="spellEnd"/>
       <w:r>
         <w:rPr>
           <w:rFonts w:ascii="Courier New" w:hAnsi="Courier New" w:cs="Courier New"/>
@@ -1357,7 +1298,6 @@
         </w:rPr>
         <w:t xml:space="preserve">    </w:t>
       </w:r>
-      <w:proofErr w:type="spellStart"/>
       <w:r>
         <w:rPr>
           <w:rStyle w:val="other"/>
@@ -1365,7 +1305,6 @@
         </w:rPr>
         <w:t>pluginName</w:t>
       </w:r>
-      <w:proofErr w:type="spellEnd"/>
       <w:r>
         <w:rPr>
           <w:rStyle w:val="whitespace"/>
@@ -1387,7 +1326,6 @@
         </w:rPr>
         <w:t xml:space="preserve"> </w:t>
       </w:r>
-      <w:proofErr w:type="spellStart"/>
       <w:r>
         <w:rPr>
           <w:rStyle w:val="other"/>
@@ -1395,7 +1333,6 @@
         </w:rPr>
         <w:t>Showjanolawservice</w:t>
       </w:r>
-      <w:proofErr w:type="spellEnd"/>
       <w:r>
         <w:rPr>
           <w:rFonts w:ascii="Courier New" w:hAnsi="Courier New" w:cs="Courier New"/>
@@ -1409,7 +1346,6 @@
         </w:rPr>
         <w:t xml:space="preserve">    </w:t>
       </w:r>
-      <w:proofErr w:type="spellStart"/>
       <w:r>
         <w:rPr>
           <w:rStyle w:val="other"/>
@@ -1417,7 +1353,6 @@
         </w:rPr>
         <w:t>vendorName</w:t>
       </w:r>
-      <w:proofErr w:type="spellEnd"/>
       <w:r>
         <w:rPr>
           <w:rStyle w:val="whitespace"/>
@@ -1465,7 +1400,6 @@
         </w:rPr>
         <w:t xml:space="preserve">    </w:t>
       </w:r>
-      <w:proofErr w:type="spellStart"/>
       <w:r>
         <w:rPr>
           <w:rStyle w:val="other"/>
@@ -1501,7 +1435,6 @@
         </w:rPr>
         <w:t>language</w:t>
       </w:r>
-      <w:proofErr w:type="spellEnd"/>
       <w:r>
         <w:rPr>
           <w:rStyle w:val="ts-operator"/>
@@ -1529,7 +1462,6 @@
         </w:rPr>
         <w:t xml:space="preserve">    </w:t>
       </w:r>
-      <w:proofErr w:type="spellStart"/>
       <w:r>
         <w:rPr>
           <w:rStyle w:val="other"/>
@@ -1565,7 +1497,6 @@
         </w:rPr>
         <w:t>type</w:t>
       </w:r>
-      <w:proofErr w:type="spellEnd"/>
       <w:r>
         <w:rPr>
           <w:rStyle w:val="ts-operator"/>
@@ -1573,7 +1504,6 @@
         </w:rPr>
         <w:t>=</w:t>
       </w:r>
-      <w:proofErr w:type="spellStart"/>
       <w:r>
         <w:rPr>
           <w:rStyle w:val="other"/>
@@ -1581,7 +1511,6 @@
         </w:rPr>
         <w:t>terms</w:t>
       </w:r>
-      <w:proofErr w:type="spellEnd"/>
       <w:r>
         <w:rPr>
           <w:rFonts w:ascii="Courier New" w:hAnsi="Courier New" w:cs="Courier New"/>
@@ -1595,7 +1524,6 @@
         </w:rPr>
         <w:t xml:space="preserve">    </w:t>
       </w:r>
-      <w:proofErr w:type="spellStart"/>
       <w:r>
         <w:rPr>
           <w:rStyle w:val="other"/>
@@ -1631,7 +1559,6 @@
         </w:rPr>
         <w:t>pdflink</w:t>
       </w:r>
-      <w:proofErr w:type="spellEnd"/>
       <w:r>
         <w:rPr>
           <w:rStyle w:val="ts-operator"/>
@@ -1639,7 +1566,6 @@
         </w:rPr>
         <w:t>=</w:t>
       </w:r>
-      <w:proofErr w:type="spellStart"/>
       <w:r>
         <w:rPr>
           <w:rStyle w:val="other"/>
@@ -1647,7 +1573,6 @@
         </w:rPr>
         <w:t>only_pdf_link</w:t>
       </w:r>
-      <w:proofErr w:type="spellEnd"/>
       <w:r>
         <w:rPr>
           <w:rStyle w:val="other"/>
@@ -1656,21 +1581,12 @@
         <w:br/>
         <w:t xml:space="preserve">    </w:t>
       </w:r>
-      <w:proofErr w:type="spellStart"/>
       <w:r>
         <w:rPr>
           <w:rStyle w:val="other"/>
           <w:rFonts w:ascii="Courier New" w:hAnsi="Courier New" w:cs="Courier New"/>
         </w:rPr>
-        <w:t>settings.janolawservice.userid</w:t>
-      </w:r>
-      <w:proofErr w:type="spellEnd"/>
-      <w:r>
-        <w:rPr>
-          <w:rStyle w:val="other"/>
-          <w:rFonts w:ascii="Courier New" w:hAnsi="Courier New" w:cs="Courier New"/>
-        </w:rPr>
-        <w:t>=123</w:t>
+        <w:t>settings.janolawservice.userid=123</w:t>
       </w:r>
       <w:r>
         <w:rPr>
@@ -1680,7 +1596,6 @@
         <w:br/>
         <w:t xml:space="preserve">    </w:t>
       </w:r>
-      <w:proofErr w:type="spellStart"/>
       <w:r>
         <w:rPr>
           <w:rStyle w:val="other"/>
@@ -1695,7 +1610,6 @@
         </w:rPr>
         <w:t>shopid</w:t>
       </w:r>
-      <w:proofErr w:type="spellEnd"/>
       <w:r>
         <w:rPr>
           <w:rStyle w:val="other"/>
@@ -1725,15 +1639,7 @@
         <w:spacing w:after="120"/>
       </w:pPr>
       <w:r>
-        <w:t xml:space="preserve">Mögliche Werte für </w:t>
-      </w:r>
-      <w:proofErr w:type="spellStart"/>
-      <w:r>
-        <w:t>settings.janolowservice</w:t>
-      </w:r>
-      <w:proofErr w:type="spellEnd"/>
-      <w:r>
-        <w:t>:</w:t>
+        <w:t>Mögliche Werte für settings.janolowservice:</w:t>
       </w:r>
     </w:p>
     <w:p>
@@ -1749,34 +1655,14 @@
           <w:szCs w:val="22"/>
         </w:rPr>
       </w:pPr>
-      <w:proofErr w:type="spellStart"/>
       <w:r>
         <w:rPr>
           <w:rFonts w:ascii="Calibri" w:hAnsi="Calibri"/>
           <w:sz w:val="22"/>
           <w:szCs w:val="22"/>
         </w:rPr>
-        <w:t>language</w:t>
-      </w:r>
-      <w:proofErr w:type="spellEnd"/>
-      <w:r>
-        <w:rPr>
-          <w:rFonts w:ascii="Calibri" w:hAnsi="Calibri"/>
-          <w:sz w:val="22"/>
-          <w:szCs w:val="22"/>
-        </w:rPr>
-        <w:t xml:space="preserve">: </w:t>
-      </w:r>
-      <w:proofErr w:type="spellStart"/>
-      <w:r>
-        <w:rPr>
-          <w:rFonts w:ascii="Calibri" w:hAnsi="Calibri"/>
-          <w:sz w:val="22"/>
-          <w:szCs w:val="22"/>
-        </w:rPr>
-        <w:t>en|gb|fr</w:t>
-      </w:r>
-      <w:proofErr w:type="spellEnd"/>
+        <w:t>language: en|gb|fr</w:t>
+      </w:r>
     </w:p>
     <w:p>
       <w:pPr>
@@ -1816,7 +1702,6 @@
           <w:lang w:val="en-NZ"/>
         </w:rPr>
       </w:pPr>
-      <w:proofErr w:type="spellStart"/>
       <w:r>
         <w:rPr>
           <w:rFonts w:ascii="Calibri" w:hAnsi="Calibri"/>
@@ -1824,77 +1709,7 @@
           <w:szCs w:val="22"/>
           <w:lang w:val="en-NZ"/>
         </w:rPr>
-        <w:t>pdflink</w:t>
-      </w:r>
-      <w:proofErr w:type="spellEnd"/>
-      <w:r>
-        <w:rPr>
-          <w:rFonts w:ascii="Calibri" w:hAnsi="Calibri"/>
-          <w:sz w:val="22"/>
-          <w:szCs w:val="22"/>
-          <w:lang w:val="en-NZ"/>
-        </w:rPr>
-        <w:t xml:space="preserve">: </w:t>
-      </w:r>
-      <w:proofErr w:type="spellStart"/>
-      <w:r>
-        <w:rPr>
-          <w:rFonts w:ascii="Calibri" w:hAnsi="Calibri"/>
-          <w:sz w:val="22"/>
-          <w:szCs w:val="22"/>
-          <w:lang w:val="en-NZ"/>
-        </w:rPr>
-        <w:t>no_pdf|pdf_top|pdf_bottom|only_pdf_link</w:t>
-      </w:r>
-      <w:proofErr w:type="spellEnd"/>
-      <w:r>
-        <w:rPr>
-          <w:rFonts w:ascii="Calibri" w:hAnsi="Calibri"/>
-          <w:sz w:val="22"/>
-          <w:szCs w:val="22"/>
-          <w:lang w:val="en-NZ"/>
-        </w:rPr>
-        <w:t xml:space="preserve"> (</w:t>
-      </w:r>
-      <w:proofErr w:type="spellStart"/>
-      <w:r>
-        <w:rPr>
-          <w:rFonts w:ascii="Calibri" w:hAnsi="Calibri"/>
-          <w:sz w:val="22"/>
-          <w:szCs w:val="22"/>
-          <w:lang w:val="en-NZ"/>
-        </w:rPr>
-        <w:t>no_pdf</w:t>
-      </w:r>
-      <w:proofErr w:type="spellEnd"/>
-      <w:r>
-        <w:rPr>
-          <w:rFonts w:ascii="Calibri" w:hAnsi="Calibri"/>
-          <w:sz w:val="22"/>
-          <w:szCs w:val="22"/>
-          <w:lang w:val="en-NZ"/>
-        </w:rPr>
-        <w:t xml:space="preserve"> </w:t>
-      </w:r>
-      <w:proofErr w:type="spellStart"/>
-      <w:r>
-        <w:rPr>
-          <w:rFonts w:ascii="Calibri" w:hAnsi="Calibri"/>
-          <w:sz w:val="22"/>
-          <w:szCs w:val="22"/>
-          <w:lang w:val="en-NZ"/>
-        </w:rPr>
-        <w:t>ist</w:t>
-      </w:r>
-      <w:proofErr w:type="spellEnd"/>
-      <w:r>
-        <w:rPr>
-          <w:rFonts w:ascii="Calibri" w:hAnsi="Calibri"/>
-          <w:sz w:val="22"/>
-          <w:szCs w:val="22"/>
-          <w:lang w:val="en-NZ"/>
-        </w:rPr>
-        <w:t xml:space="preserve"> default)</w:t>
+        <w:t>pdflink: no_pdf|pdf_top|pdf_bottom|only_pdf_link (no_pdf ist default)</w:t>
       </w:r>
       <w:r>
         <w:rPr>
@@ -1919,41 +1734,13 @@
           <w:szCs w:val="22"/>
         </w:rPr>
       </w:pPr>
-      <w:proofErr w:type="spellStart"/>
       <w:r>
         <w:rPr>
           <w:rFonts w:ascii="Calibri" w:hAnsi="Calibri"/>
           <w:sz w:val="22"/>
           <w:szCs w:val="22"/>
         </w:rPr>
-        <w:t>userid</w:t>
-      </w:r>
-      <w:proofErr w:type="spellEnd"/>
-      <w:r>
-        <w:rPr>
-          <w:rFonts w:ascii="Calibri" w:hAnsi="Calibri"/>
-          <w:sz w:val="22"/>
-          <w:szCs w:val="22"/>
-        </w:rPr>
-        <w:t xml:space="preserve">: enthält die </w:t>
-      </w:r>
-      <w:proofErr w:type="spellStart"/>
-      <w:r>
-        <w:rPr>
-          <w:rFonts w:ascii="Calibri" w:hAnsi="Calibri"/>
-          <w:sz w:val="22"/>
-          <w:szCs w:val="22"/>
-        </w:rPr>
-        <w:t>UserID</w:t>
-      </w:r>
-      <w:proofErr w:type="spellEnd"/>
-      <w:r>
-        <w:rPr>
-          <w:rFonts w:ascii="Calibri" w:hAnsi="Calibri"/>
-          <w:sz w:val="22"/>
-          <w:szCs w:val="22"/>
-        </w:rPr>
-        <w:t xml:space="preserve"> falls dies abweicht von der Zentralen Einstellung</w:t>
+        <w:t>userid: enthält die UserID falls dies abweicht von der Zentralen Einstellung</w:t>
       </w:r>
     </w:p>
     <w:p>
@@ -1970,42 +1757,26 @@
           <w:szCs w:val="22"/>
         </w:rPr>
       </w:pPr>
-      <w:proofErr w:type="spellStart"/>
       <w:r>
         <w:rPr>
           <w:rFonts w:ascii="Calibri" w:hAnsi="Calibri"/>
           <w:sz w:val="22"/>
           <w:szCs w:val="22"/>
         </w:rPr>
-        <w:t>shopid</w:t>
-      </w:r>
-      <w:proofErr w:type="spellEnd"/>
-      <w:r>
+        <w:t>shopid: enthält die UserID falls dies abweicht von der Zentralen Einstellung</w:t>
+      </w:r>
+    </w:p>
+    <w:p>
+      <w:pPr>
+        <w:pStyle w:val="Listenabsatz"/>
+        <w:spacing w:after="120"/>
+        <w:ind w:left="720"/>
         <w:rPr>
           <w:rFonts w:ascii="Calibri" w:hAnsi="Calibri"/>
           <w:sz w:val="22"/>
           <w:szCs w:val="22"/>
         </w:rPr>
-        <w:t xml:space="preserve">: enthält die </w:t>
-      </w:r>
-      <w:proofErr w:type="spellStart"/>
-      <w:r>
-        <w:rPr>
-          <w:rFonts w:ascii="Calibri" w:hAnsi="Calibri"/>
-          <w:sz w:val="22"/>
-          <w:szCs w:val="22"/>
-        </w:rPr>
-        <w:t>UserID</w:t>
-      </w:r>
-      <w:proofErr w:type="spellEnd"/>
-      <w:r>
-        <w:rPr>
-          <w:rFonts w:ascii="Calibri" w:hAnsi="Calibri"/>
-          <w:sz w:val="22"/>
-          <w:szCs w:val="22"/>
-        </w:rPr>
-        <w:t xml:space="preserve"> falls dies abweicht von der Zentralen Einstellung</w:t>
-      </w:r>
+      </w:pPr>
     </w:p>
     <w:p>
       <w:pPr>
@@ -2046,21 +1817,13 @@
         <w:rPr>
           <w:rFonts w:ascii="Calibri" w:hAnsi="Calibri"/>
         </w:rPr>
-        <w:t>Shop/</w:t>
-      </w:r>
-      <w:proofErr w:type="spellStart"/>
+        <w:t>Shop/UserIds bei j</w:t>
+      </w:r>
       <w:r>
         <w:rPr>
           <w:rFonts w:ascii="Calibri" w:hAnsi="Calibri"/>
         </w:rPr>
-        <w:t>UserIds</w:t>
-      </w:r>
-      <w:proofErr w:type="spellEnd"/>
-      <w:r>
-        <w:rPr>
-          <w:rFonts w:ascii="Calibri" w:hAnsi="Calibri"/>
-        </w:rPr>
-        <w:t xml:space="preserve"> bei Janolaw haben, so können Sie diese über TypoScript im jeweiligen Seitentemplate aussteuern.</w:t>
+        <w:t>anolaw haben, so können Sie diese über TypoScript im jeweiligen Seitentemplate aussteuern.</w:t>
       </w:r>
     </w:p>
     <w:p>
@@ -2139,24 +1902,25 @@
     </w:p>
     <w:p>
       <w:pPr>
+        <w:spacing w:after="0"/>
+      </w:pPr>
+    </w:p>
+    <w:p>
+      <w:pPr>
+        <w:spacing w:after="0"/>
+      </w:pPr>
+    </w:p>
+    <w:p>
+      <w:pPr>
         <w:spacing w:after="120"/>
         <w:rPr>
           <w:b/>
-          <w:lang w:val="en-NZ"/>
-        </w:rPr>
-      </w:pPr>
-    </w:p>
-    <w:p>
-      <w:pPr>
-        <w:spacing w:after="120"/>
+        </w:rPr>
+      </w:pPr>
+      <w:r>
         <w:rPr>
           <w:b/>
         </w:rPr>
-      </w:pPr>
-      <w:r>
-        <w:rPr>
-          <w:b/>
-        </w:rPr>
         <w:t>Hinweis</w:t>
       </w:r>
     </w:p>
@@ -2165,42 +1929,16 @@
         <w:spacing w:after="0"/>
       </w:pPr>
       <w:r>
-        <w:t xml:space="preserve">Bitte nehmen Sie eventuelle Änderungen an den </w:t>
-      </w:r>
-      <w:proofErr w:type="spellStart"/>
-      <w:r>
-        <w:t>janolaw</w:t>
-      </w:r>
-      <w:proofErr w:type="spellEnd"/>
-      <w:r>
-        <w:t xml:space="preserve"> Dokumenten ausschließlich auf www.janolaw.de vor. Dazu müssen Sie sich in den Bereich </w:t>
-      </w:r>
-      <w:hyperlink r:id="rId19" w:history="1">
-        <w:proofErr w:type="spellStart"/>
+        <w:t xml:space="preserve">Bitte nehmen Sie eventuelle Änderungen an den janolaw Dokumenten ausschließlich auf www.janolaw.de vor. Dazu müssen Sie sich in den Bereich </w:t>
+      </w:r>
+      <w:hyperlink r:id="rId20" w:history="1">
         <w:r>
           <w:rPr>
             <w:rStyle w:val="Hyperlink"/>
             <w:rFonts w:cs="LiberationSans"/>
           </w:rPr>
-          <w:t>My</w:t>
+          <w:t>My janolaw</w:t>
         </w:r>
-        <w:proofErr w:type="spellEnd"/>
-        <w:r>
-          <w:rPr>
-            <w:rStyle w:val="Hyperlink"/>
-            <w:rFonts w:cs="LiberationSans"/>
-          </w:rPr>
-          <w:t xml:space="preserve"> </w:t>
-        </w:r>
-        <w:proofErr w:type="spellStart"/>
-        <w:r>
-          <w:rPr>
-            <w:rStyle w:val="Hyperlink"/>
-            <w:rFonts w:cs="LiberationSans"/>
-          </w:rPr>
-          <w:t>janolaw</w:t>
-        </w:r>
-        <w:proofErr w:type="spellEnd"/>
       </w:hyperlink>
       <w:r>
         <w:t xml:space="preserve"> einloggen und dort die Dokumente ggf. neu erstellen.</w:t>
@@ -2308,17 +2046,9 @@
         <w:spacing w:after="0"/>
       </w:pPr>
       <w:r>
-        <w:t xml:space="preserve">Das Muster-Widerrufsformular muss per E-Mail oder spätestens mit dem Warenversand zuschickt werden. Zusätzlich muss das Widerrufsformular als weiterer Menüpunkt / Link in Ihren Internetshop neben den schon bestehenden für AGB, Impressum, Datenschutzerklärung und </w:t>
-      </w:r>
-      <w:proofErr w:type="spellStart"/>
-      <w:r>
-        <w:t>Widerufsbelehrung</w:t>
-      </w:r>
-      <w:proofErr w:type="spellEnd"/>
-      <w:r>
-        <w:t xml:space="preserve"> angelegt werden. </w:t>
-      </w:r>
-      <w:hyperlink r:id="rId20" w:history="1">
+        <w:t xml:space="preserve">Das Muster-Widerrufsformular muss per E-Mail oder spätestens mit dem Warenversand zuschickt werden. Zusätzlich muss das Widerrufsformular als weiterer Menüpunkt / Link in Ihren Internetshop neben den schon bestehenden für AGB, Impressum, Datenschutzerklärung und Widerufsbelehrung angelegt werden. </w:t>
+      </w:r>
+      <w:hyperlink r:id="rId21" w:history="1">
         <w:r>
           <w:rPr>
             <w:rStyle w:val="Hyperlink"/>
@@ -2339,7 +2069,7 @@
     </w:p>
     <w:p>
       <w:pPr>
-        <w:spacing w:after="0"/>
+        <w:spacing w:after="120"/>
         <w:rPr>
           <w:b/>
         </w:rPr>
@@ -2356,26 +2086,58 @@
         <w:spacing w:after="0"/>
       </w:pPr>
       <w:r>
-        <w:t xml:space="preserve">Nach der europäischen ODR-Verordnung (Verordnung über die außergerichtliche Online-Beilegung verbraucherrechtlicher Streitigkeiten) haben Unternehmer, die an Verbraucher verkaufen ab dem 9. Januar 2016 auf ihren Webshops einen Link zur Online Streitbeilegungsplattform (OS-Plattform) aufzunehmen. </w:t>
-      </w:r>
-    </w:p>
-    <w:p>
-      <w:pPr>
-        <w:spacing w:after="0"/>
-      </w:pPr>
-    </w:p>
-    <w:p>
-      <w:pPr>
-        <w:spacing w:after="0"/>
+        <w:t xml:space="preserve">Nach der europäischen ODR-Verordnung (Verordnung über die außergerichtliche Online-Beilegung verbraucherrechtlicher Streitigkeiten) müssen Unternehmer, die an Verbraucher verkaufen seit dem 9. Januar 2016 auf ihren Webshops einen </w:t>
+      </w:r>
+      <w:r>
         <w:rPr>
           <w:b/>
-        </w:rPr>
-      </w:pPr>
+          <w:color w:val="FF0000"/>
+        </w:rPr>
+        <w:t>aktiven Link</w:t>
+      </w:r>
+      <w:r>
+        <w:t xml:space="preserve"> auf die OS-Plattform (</w:t>
+      </w:r>
+      <w:hyperlink r:id="rId22" w:history="1">
+        <w:r>
+          <w:rPr>
+            <w:rStyle w:val="Hyperlink"/>
+          </w:rPr>
+          <w:t>https://ec.europa.eu/consumers/odr/</w:t>
+        </w:r>
+      </w:hyperlink>
+      <w:r>
+        <w:t xml:space="preserve"> ) setzen </w:t>
+      </w:r>
       <w:r>
         <w:rPr>
           <w:b/>
-        </w:rPr>
-        <w:t>WICHTIG:</w:t>
+          <w:color w:val="FF0000"/>
+        </w:rPr>
+        <w:t>und ihre E-Mail Adresse angeben</w:t>
+      </w:r>
+      <w:r>
+        <w:t>.</w:t>
+      </w:r>
+    </w:p>
+    <w:p>
+      <w:pPr>
+        <w:spacing w:after="0"/>
+      </w:pPr>
+    </w:p>
+    <w:p>
+      <w:pPr>
+        <w:spacing w:after="0"/>
+      </w:pPr>
+      <w:r>
+        <w:rPr>
+          <w:b/>
+          <w:color w:val="FF0000"/>
+        </w:rPr>
+        <w:t>WICHTIG</w:t>
+      </w:r>
+      <w:r>
+        <w:t>:</w:t>
       </w:r>
     </w:p>
     <w:p>
@@ -2402,6 +2164,11 @@
     <w:p>
       <w:pPr>
         <w:spacing w:after="0"/>
+      </w:pPr>
+    </w:p>
+    <w:p>
+      <w:pPr>
+        <w:spacing w:after="0"/>
         <w:rPr>
           <w:i/>
         </w:rPr>
@@ -2410,39 +2177,49 @@
         <w:rPr>
           <w:i/>
         </w:rPr>
-        <w:t xml:space="preserve">Die EU-Kommission stellt eine Plattform für außergerichtliche Streitschlichtung bereit. Verbrauchern gibt dies die Möglichkeit, Streitigkeiten im Zusammenhang mit ihrer Online-Bestellung zunächst außergerichtlich zu klären. Die Streitbeilegungs-Plattform finden Sie hier: </w:t>
-      </w:r>
-      <w:hyperlink r:id="rId21" w:history="1">
+        <w:t>Die EU-Kommission stellt eine Plattform für außergerichtliche Streitschlichtung bereit</w:t>
+      </w:r>
+      <w:r>
+        <w:rPr>
+          <w:i/>
+        </w:rPr>
+        <w:t>. Verbrauchern gibt dies</w:t>
+      </w:r>
+      <w:r>
+        <w:rPr>
+          <w:i/>
+        </w:rPr>
+        <w:t xml:space="preserve"> die Möglichkeit, Streitigkeiten im Zusammenhang mit ihrer Online-Bestellung zunächst außergerichtlich zu klären. Die Streitbeilegungs-Plattform finden Sie hier: </w:t>
+      </w:r>
+      <w:hyperlink r:id="rId23" w:history="1">
         <w:r>
           <w:rPr>
             <w:rStyle w:val="Hyperlink"/>
             <w:i/>
           </w:rPr>
-          <w:t>http://ec.europa.eu/consumers/odr/</w:t>
+          <w:t>https://ec.europa.eu/consumers/odr/</w:t>
         </w:r>
       </w:hyperlink>
-    </w:p>
-    <w:p>
-      <w:pPr>
-        <w:spacing w:after="0"/>
+      <w:r>
         <w:rPr>
           <w:i/>
         </w:rPr>
-      </w:pPr>
-    </w:p>
-    <w:p>
-      <w:pPr>
-        <w:spacing w:after="0"/>
+        <w:t xml:space="preserve"> </w:t>
+      </w:r>
+      <w:r>
         <w:rPr>
           <w:i/>
         </w:rPr>
-      </w:pPr>
-      <w:r>
+        <w:t xml:space="preserve"> </w:t>
+      </w:r>
+    </w:p>
+    <w:p>
+      <w:pPr>
+        <w:spacing w:after="0"/>
         <w:rPr>
           <w:i/>
         </w:rPr>
-        <w:t xml:space="preserve">Unsere E-Mail für Verbraucherbeschwerden lautet: ......@...... </w:t>
-      </w:r>
+      </w:pPr>
     </w:p>
     <w:p>
       <w:pPr>
@@ -2451,16 +2228,18 @@
           <w:i/>
         </w:rPr>
       </w:pPr>
+      <w:r>
+        <w:rPr>
+          <w:i/>
+        </w:rPr>
+        <w:t>Unsere E-Mail für Verbraucherbeschwerden lautet: ......@......</w:t>
+      </w:r>
     </w:p>
     <w:sectPr>
-      <w:headerReference w:type="even" r:id="rId22"/>
-      <w:headerReference w:type="default" r:id="rId23"/>
-      <w:footerReference w:type="even" r:id="rId24"/>
+      <w:headerReference w:type="default" r:id="rId24"/>
       <w:footerReference w:type="default" r:id="rId25"/>
-      <w:headerReference w:type="first" r:id="rId26"/>
-      <w:footerReference w:type="first" r:id="rId27"/>
       <w:pgSz w:w="11906" w:h="16838"/>
-      <w:pgMar w:top="1417" w:right="1417" w:bottom="993" w:left="1417" w:header="708" w:footer="708" w:gutter="0"/>
+      <w:pgMar w:top="1417" w:right="1417" w:bottom="993" w:left="1417" w:header="708" w:footer="408" w:gutter="0"/>
       <w:cols w:space="708"/>
       <w:docGrid w:linePitch="360"/>
     </w:sectPr>
@@ -2469,7 +2248,7 @@
 </file>
 
 <file path=word/endnotes.xml><?xml version="1.0" encoding="utf-8"?>
-<w:endnotes xmlns:wpc="http://schemas.microsoft.com/office/word/2010/wordprocessingCanvas" xmlns:mc="http://schemas.openxmlformats.org/markup-compatibility/2006" xmlns:o="urn:schemas-microsoft-com:office:office" xmlns:r="http://schemas.openxmlformats.org/officeDocument/2006/relationships" xmlns:m="http://schemas.openxmlformats.org/officeDocument/2006/math" xmlns:v="urn:schemas-microsoft-com:vml" xmlns:wp14="http://schemas.microsoft.com/office/word/2010/wordprocessingDrawing" xmlns:wp="http://schemas.openxmlformats.org/drawingml/2006/wordprocessingDrawing" xmlns:w10="urn:schemas-microsoft-com:office:word" xmlns:w="http://schemas.openxmlformats.org/wordprocessingml/2006/main" xmlns:w14="http://schemas.microsoft.com/office/word/2010/wordml" xmlns:wpg="http://schemas.microsoft.com/office/word/2010/wordprocessingGroup" xmlns:wpi="http://schemas.microsoft.com/office/word/2010/wordprocessingInk" xmlns:wne="http://schemas.microsoft.com/office/word/2006/wordml" xmlns:wps="http://schemas.microsoft.com/office/word/2010/wordprocessingShape" mc:Ignorable="w14 wp14">
+<w:endnotes xmlns:ve="http://schemas.openxmlformats.org/markup-compatibility/2006" xmlns:o="urn:schemas-microsoft-com:office:office" xmlns:r="http://schemas.openxmlformats.org/officeDocument/2006/relationships" xmlns:m="http://schemas.openxmlformats.org/officeDocument/2006/math" xmlns:v="urn:schemas-microsoft-com:vml" xmlns:wp="http://schemas.openxmlformats.org/drawingml/2006/wordprocessingDrawing" xmlns:w10="urn:schemas-microsoft-com:office:word" xmlns:w="http://schemas.openxmlformats.org/wordprocessingml/2006/main" xmlns:wne="http://schemas.microsoft.com/office/word/2006/wordml">
   <w:endnote w:type="separator" w:id="-1">
     <w:p>
       <w:pPr>
@@ -2494,42 +2273,19 @@
 </file>
 
 <file path=word/footer1.xml><?xml version="1.0" encoding="utf-8"?>
-<w:ftr xmlns:wpc="http://schemas.microsoft.com/office/word/2010/wordprocessingCanvas" xmlns:mc="http://schemas.openxmlformats.org/markup-compatibility/2006" xmlns:o="urn:schemas-microsoft-com:office:office" xmlns:r="http://schemas.openxmlformats.org/officeDocument/2006/relationships" xmlns:m="http://schemas.openxmlformats.org/officeDocument/2006/math" xmlns:v="urn:schemas-microsoft-com:vml" xmlns:wp14="http://schemas.microsoft.com/office/word/2010/wordprocessingDrawing" xmlns:wp="http://schemas.openxmlformats.org/drawingml/2006/wordprocessingDrawing" xmlns:w10="urn:schemas-microsoft-com:office:word" xmlns:w="http://schemas.openxmlformats.org/wordprocessingml/2006/main" xmlns:w14="http://schemas.microsoft.com/office/word/2010/wordml" xmlns:wpg="http://schemas.microsoft.com/office/word/2010/wordprocessingGroup" xmlns:wpi="http://schemas.microsoft.com/office/word/2010/wordprocessingInk" xmlns:wne="http://schemas.microsoft.com/office/word/2006/wordml" xmlns:wps="http://schemas.microsoft.com/office/word/2010/wordprocessingShape" mc:Ignorable="w14 wp14">
+<w:ftr xmlns:ve="http://schemas.openxmlformats.org/markup-compatibility/2006" xmlns:o="urn:schemas-microsoft-com:office:office" xmlns:r="http://schemas.openxmlformats.org/officeDocument/2006/relationships" xmlns:m="http://schemas.openxmlformats.org/officeDocument/2006/math" xmlns:v="urn:schemas-microsoft-com:vml" xmlns:wp="http://schemas.openxmlformats.org/drawingml/2006/wordprocessingDrawing" xmlns:w10="urn:schemas-microsoft-com:office:word" xmlns:w="http://schemas.openxmlformats.org/wordprocessingml/2006/main" xmlns:wne="http://schemas.microsoft.com/office/word/2006/wordml">
   <w:p>
     <w:pPr>
-      <w:pStyle w:val="Fuzeile"/>
+      <w:rPr>
+        <w:szCs w:val="20"/>
+      </w:rPr>
     </w:pPr>
-  </w:p>
-</w:ftr>
-</file>
-
-<file path=word/footer2.xml><?xml version="1.0" encoding="utf-8"?>
-<w:ftr xmlns:wpc="http://schemas.microsoft.com/office/word/2010/wordprocessingCanvas" xmlns:mc="http://schemas.openxmlformats.org/markup-compatibility/2006" xmlns:o="urn:schemas-microsoft-com:office:office" xmlns:r="http://schemas.openxmlformats.org/officeDocument/2006/relationships" xmlns:m="http://schemas.openxmlformats.org/officeDocument/2006/math" xmlns:v="urn:schemas-microsoft-com:vml" xmlns:wp14="http://schemas.microsoft.com/office/word/2010/wordprocessingDrawing" xmlns:wp="http://schemas.openxmlformats.org/drawingml/2006/wordprocessingDrawing" xmlns:w10="urn:schemas-microsoft-com:office:word" xmlns:w="http://schemas.openxmlformats.org/wordprocessingml/2006/main" xmlns:w14="http://schemas.microsoft.com/office/word/2010/wordml" xmlns:wpg="http://schemas.microsoft.com/office/word/2010/wordprocessingGroup" xmlns:wpi="http://schemas.microsoft.com/office/word/2010/wordprocessingInk" xmlns:wne="http://schemas.microsoft.com/office/word/2006/wordml" xmlns:wps="http://schemas.microsoft.com/office/word/2010/wordprocessingShape" mc:Ignorable="w14 wp14">
-  <w:p>
-    <w:pPr>
-      <w:pStyle w:val="Fuzeile"/>
-      <w:jc w:val="center"/>
-      <w:rPr>
-        <w:rFonts w:ascii="Arial" w:hAnsi="Arial" w:cs="Arial"/>
-        <w:sz w:val="20"/>
-        <w:szCs w:val="20"/>
-      </w:rPr>
-    </w:pPr>
-    <w:r>
-      <w:rPr>
-        <w:rFonts w:ascii="Arial" w:hAnsi="Arial" w:cs="Arial"/>
-        <w:sz w:val="20"/>
-        <w:szCs w:val="20"/>
-      </w:rPr>
-      <w:t xml:space="preserve">  </w:t>
-    </w:r>
     <w:r>
       <w:rPr>
         <w:rFonts w:ascii="Arial" w:hAnsi="Arial" w:cs="Arial"/>
         <w:sz w:val="16"/>
         <w:szCs w:val="16"/>
       </w:rPr>
-      <w:tab/>
       <w:t xml:space="preserve">janolaw AG </w:t>
     </w:r>
     <w:r>
@@ -2564,7 +2320,7 @@
         <w:sz w:val="16"/>
         <w:szCs w:val="16"/>
       </w:rPr>
-      <w:t xml:space="preserve"> 65843 Sulzbach/Ts.                          </w:t>
+      <w:t xml:space="preserve"> 65843 Sulzbach/Ts.</w:t>
     </w:r>
     <w:r>
       <w:rPr>
@@ -2580,48 +2336,143 @@
         <w:sz w:val="16"/>
         <w:szCs w:val="16"/>
       </w:rPr>
-      <w:t xml:space="preserve">           </w:t>
+      <w:tab/>
     </w:r>
     <w:r>
       <w:rPr>
         <w:rFonts w:ascii="Arial" w:hAnsi="Arial" w:cs="Arial"/>
-        <w:sz w:val="14"/>
-        <w:szCs w:val="14"/>
+        <w:sz w:val="16"/>
+        <w:szCs w:val="16"/>
       </w:rPr>
       <w:t xml:space="preserve">Stand: </w:t>
     </w:r>
     <w:r>
       <w:rPr>
         <w:rFonts w:ascii="Arial" w:hAnsi="Arial" w:cs="Arial"/>
-        <w:sz w:val="14"/>
-        <w:szCs w:val="14"/>
-      </w:rPr>
-      <w:t>Juni</w:t>
+        <w:sz w:val="16"/>
+        <w:szCs w:val="16"/>
+      </w:rPr>
+      <w:t>Februar</w:t>
     </w:r>
     <w:r>
       <w:rPr>
         <w:rFonts w:ascii="Arial" w:hAnsi="Arial" w:cs="Arial"/>
-        <w:sz w:val="14"/>
-        <w:szCs w:val="14"/>
-      </w:rPr>
-      <w:t xml:space="preserve"> 2016</w:t>
+        <w:sz w:val="16"/>
+        <w:szCs w:val="16"/>
+      </w:rPr>
+      <w:t xml:space="preserve"> 201</w:t>
     </w:r>
-  </w:p>
-</w:ftr>
-</file>
-
-<file path=word/footer3.xml><?xml version="1.0" encoding="utf-8"?>
-<w:ftr xmlns:wpc="http://schemas.microsoft.com/office/word/2010/wordprocessingCanvas" xmlns:mc="http://schemas.openxmlformats.org/markup-compatibility/2006" xmlns:o="urn:schemas-microsoft-com:office:office" xmlns:r="http://schemas.openxmlformats.org/officeDocument/2006/relationships" xmlns:m="http://schemas.openxmlformats.org/officeDocument/2006/math" xmlns:v="urn:schemas-microsoft-com:vml" xmlns:wp14="http://schemas.microsoft.com/office/word/2010/wordprocessingDrawing" xmlns:wp="http://schemas.openxmlformats.org/drawingml/2006/wordprocessingDrawing" xmlns:w10="urn:schemas-microsoft-com:office:word" xmlns:w="http://schemas.openxmlformats.org/wordprocessingml/2006/main" xmlns:w14="http://schemas.microsoft.com/office/word/2010/wordml" xmlns:wpg="http://schemas.microsoft.com/office/word/2010/wordprocessingGroup" xmlns:wpi="http://schemas.microsoft.com/office/word/2010/wordprocessingInk" xmlns:wne="http://schemas.microsoft.com/office/word/2006/wordml" xmlns:wps="http://schemas.microsoft.com/office/word/2010/wordprocessingShape" mc:Ignorable="w14 wp14">
-  <w:p>
-    <w:pPr>
-      <w:pStyle w:val="Fuzeile"/>
-    </w:pPr>
+    <w:r>
+      <w:rPr>
+        <w:rFonts w:ascii="Arial" w:hAnsi="Arial" w:cs="Arial"/>
+        <w:sz w:val="16"/>
+        <w:szCs w:val="16"/>
+      </w:rPr>
+      <w:t>8</w:t>
+    </w:r>
+    <w:r>
+      <w:rPr>
+        <w:rFonts w:ascii="Arial" w:hAnsi="Arial" w:cs="Arial"/>
+        <w:sz w:val="16"/>
+        <w:szCs w:val="16"/>
+      </w:rPr>
+      <w:tab/>
+    </w:r>
+    <w:r>
+      <w:rPr>
+        <w:rFonts w:ascii="Arial" w:hAnsi="Arial" w:cs="Arial"/>
+        <w:sz w:val="16"/>
+        <w:szCs w:val="16"/>
+      </w:rPr>
+      <w:tab/>
+    </w:r>
+    <w:r>
+      <w:rPr>
+        <w:rFonts w:ascii="Arial" w:hAnsi="Arial" w:cs="Arial"/>
+        <w:sz w:val="16"/>
+        <w:szCs w:val="16"/>
+      </w:rPr>
+      <w:tab/>
+    </w:r>
+    <w:sdt>
+      <w:sdtPr>
+        <w:rPr>
+          <w:rFonts w:ascii="Arial" w:hAnsi="Arial" w:cs="Arial"/>
+          <w:sz w:val="16"/>
+          <w:szCs w:val="16"/>
+        </w:rPr>
+        <w:id w:val="14478487"/>
+        <w:docPartObj>
+          <w:docPartGallery w:val="Page Numbers (Margins)"/>
+          <w:docPartUnique/>
+        </w:docPartObj>
+      </w:sdtPr>
+      <w:sdtContent>
+        <w:sdt>
+          <w:sdtPr>
+            <w:rPr>
+              <w:rFonts w:ascii="Arial" w:hAnsi="Arial" w:cs="Arial"/>
+              <w:sz w:val="16"/>
+              <w:szCs w:val="16"/>
+            </w:rPr>
+            <w:id w:val="107640144"/>
+            <w:docPartObj>
+              <w:docPartGallery w:val="Page Numbers (Margins)"/>
+              <w:docPartUnique/>
+            </w:docPartObj>
+          </w:sdtPr>
+          <w:sdtContent>
+            <w:r>
+              <w:rPr>
+                <w:rFonts w:ascii="Arial" w:hAnsi="Arial" w:cs="Arial"/>
+                <w:sz w:val="16"/>
+                <w:szCs w:val="16"/>
+              </w:rPr>
+              <w:fldChar w:fldCharType="begin"/>
+            </w:r>
+            <w:r>
+              <w:rPr>
+                <w:rFonts w:ascii="Arial" w:hAnsi="Arial" w:cs="Arial"/>
+                <w:sz w:val="16"/>
+                <w:szCs w:val="16"/>
+              </w:rPr>
+              <w:instrText xml:space="preserve"> PAGE   \* MERGEFORMAT </w:instrText>
+            </w:r>
+            <w:r>
+              <w:rPr>
+                <w:rFonts w:ascii="Arial" w:hAnsi="Arial" w:cs="Arial"/>
+                <w:sz w:val="16"/>
+                <w:szCs w:val="16"/>
+              </w:rPr>
+              <w:fldChar w:fldCharType="separate"/>
+            </w:r>
+            <w:r>
+              <w:rPr>
+                <w:rFonts w:ascii="Arial" w:hAnsi="Arial" w:cs="Arial"/>
+                <w:noProof/>
+                <w:sz w:val="16"/>
+                <w:szCs w:val="16"/>
+              </w:rPr>
+              <w:t>6</w:t>
+            </w:r>
+            <w:r>
+              <w:rPr>
+                <w:rFonts w:ascii="Arial" w:hAnsi="Arial" w:cs="Arial"/>
+                <w:sz w:val="16"/>
+                <w:szCs w:val="16"/>
+              </w:rPr>
+              <w:fldChar w:fldCharType="end"/>
+            </w:r>
+          </w:sdtContent>
+        </w:sdt>
+      </w:sdtContent>
+    </w:sdt>
   </w:p>
 </w:ftr>
 </file>
 
 <file path=word/footnotes.xml><?xml version="1.0" encoding="utf-8"?>
-<w:footnotes xmlns:wpc="http://schemas.microsoft.com/office/word/2010/wordprocessingCanvas" xmlns:mc="http://schemas.openxmlformats.org/markup-compatibility/2006" xmlns:o="urn:schemas-microsoft-com:office:office" xmlns:r="http://schemas.openxmlformats.org/officeDocument/2006/relationships" xmlns:m="http://schemas.openxmlformats.org/officeDocument/2006/math" xmlns:v="urn:schemas-microsoft-com:vml" xmlns:wp14="http://schemas.microsoft.com/office/word/2010/wordprocessingDrawing" xmlns:wp="http://schemas.openxmlformats.org/drawingml/2006/wordprocessingDrawing" xmlns:w10="urn:schemas-microsoft-com:office:word" xmlns:w="http://schemas.openxmlformats.org/wordprocessingml/2006/main" xmlns:w14="http://schemas.microsoft.com/office/word/2010/wordml" xmlns:wpg="http://schemas.microsoft.com/office/word/2010/wordprocessingGroup" xmlns:wpi="http://schemas.microsoft.com/office/word/2010/wordprocessingInk" xmlns:wne="http://schemas.microsoft.com/office/word/2006/wordml" xmlns:wps="http://schemas.microsoft.com/office/word/2010/wordprocessingShape" mc:Ignorable="w14 wp14">
+<w:footnotes xmlns:ve="http://schemas.openxmlformats.org/markup-compatibility/2006" xmlns:o="urn:schemas-microsoft-com:office:office" xmlns:r="http://schemas.openxmlformats.org/officeDocument/2006/relationships" xmlns:m="http://schemas.openxmlformats.org/officeDocument/2006/math" xmlns:v="urn:schemas-microsoft-com:vml" xmlns:wp="http://schemas.openxmlformats.org/drawingml/2006/wordprocessingDrawing" xmlns:w10="urn:schemas-microsoft-com:office:word" xmlns:w="http://schemas.openxmlformats.org/wordprocessingml/2006/main" xmlns:wne="http://schemas.microsoft.com/office/word/2006/wordml">
   <w:footnote w:type="separator" w:id="-1">
     <w:p>
       <w:pPr>
@@ -2646,17 +2497,7 @@
 </file>
 
 <file path=word/header1.xml><?xml version="1.0" encoding="utf-8"?>
-<w:hdr xmlns:wpc="http://schemas.microsoft.com/office/word/2010/wordprocessingCanvas" xmlns:mc="http://schemas.openxmlformats.org/markup-compatibility/2006" xmlns:o="urn:schemas-microsoft-com:office:office" xmlns:r="http://schemas.openxmlformats.org/officeDocument/2006/relationships" xmlns:m="http://schemas.openxmlformats.org/officeDocument/2006/math" xmlns:v="urn:schemas-microsoft-com:vml" xmlns:wp14="http://schemas.microsoft.com/office/word/2010/wordprocessingDrawing" xmlns:wp="http://schemas.openxmlformats.org/drawingml/2006/wordprocessingDrawing" xmlns:w10="urn:schemas-microsoft-com:office:word" xmlns:w="http://schemas.openxmlformats.org/wordprocessingml/2006/main" xmlns:w14="http://schemas.microsoft.com/office/word/2010/wordml" xmlns:wpg="http://schemas.microsoft.com/office/word/2010/wordprocessingGroup" xmlns:wpi="http://schemas.microsoft.com/office/word/2010/wordprocessingInk" xmlns:wne="http://schemas.microsoft.com/office/word/2006/wordml" xmlns:wps="http://schemas.microsoft.com/office/word/2010/wordprocessingShape" mc:Ignorable="w14 wp14">
-  <w:p>
-    <w:pPr>
-      <w:pStyle w:val="Kopfzeile"/>
-    </w:pPr>
-  </w:p>
-</w:hdr>
-</file>
-
-<file path=word/header2.xml><?xml version="1.0" encoding="utf-8"?>
-<w:hdr xmlns:wpc="http://schemas.microsoft.com/office/word/2010/wordprocessingCanvas" xmlns:mc="http://schemas.openxmlformats.org/markup-compatibility/2006" xmlns:o="urn:schemas-microsoft-com:office:office" xmlns:r="http://schemas.openxmlformats.org/officeDocument/2006/relationships" xmlns:m="http://schemas.openxmlformats.org/officeDocument/2006/math" xmlns:v="urn:schemas-microsoft-com:vml" xmlns:wp14="http://schemas.microsoft.com/office/word/2010/wordprocessingDrawing" xmlns:wp="http://schemas.openxmlformats.org/drawingml/2006/wordprocessingDrawing" xmlns:w10="urn:schemas-microsoft-com:office:word" xmlns:w="http://schemas.openxmlformats.org/wordprocessingml/2006/main" xmlns:w14="http://schemas.microsoft.com/office/word/2010/wordml" xmlns:wpg="http://schemas.microsoft.com/office/word/2010/wordprocessingGroup" xmlns:wpi="http://schemas.microsoft.com/office/word/2010/wordprocessingInk" xmlns:wne="http://schemas.microsoft.com/office/word/2006/wordml" xmlns:wps="http://schemas.microsoft.com/office/word/2010/wordprocessingShape" mc:Ignorable="w14 wp14">
+<w:hdr xmlns:ve="http://schemas.openxmlformats.org/markup-compatibility/2006" xmlns:o="urn:schemas-microsoft-com:office:office" xmlns:r="http://schemas.openxmlformats.org/officeDocument/2006/relationships" xmlns:m="http://schemas.openxmlformats.org/officeDocument/2006/math" xmlns:v="urn:schemas-microsoft-com:vml" xmlns:wp="http://schemas.openxmlformats.org/drawingml/2006/wordprocessingDrawing" xmlns:w10="urn:schemas-microsoft-com:office:word" xmlns:w="http://schemas.openxmlformats.org/wordprocessingml/2006/main" xmlns:wne="http://schemas.microsoft.com/office/word/2006/wordml">
   <w:p>
     <w:pPr>
       <w:pStyle w:val="Kopfzeile"/>
@@ -2722,18 +2563,8 @@
 </w:hdr>
 </file>
 
-<file path=word/header3.xml><?xml version="1.0" encoding="utf-8"?>
-<w:hdr xmlns:wpc="http://schemas.microsoft.com/office/word/2010/wordprocessingCanvas" xmlns:mc="http://schemas.openxmlformats.org/markup-compatibility/2006" xmlns:o="urn:schemas-microsoft-com:office:office" xmlns:r="http://schemas.openxmlformats.org/officeDocument/2006/relationships" xmlns:m="http://schemas.openxmlformats.org/officeDocument/2006/math" xmlns:v="urn:schemas-microsoft-com:vml" xmlns:wp14="http://schemas.microsoft.com/office/word/2010/wordprocessingDrawing" xmlns:wp="http://schemas.openxmlformats.org/drawingml/2006/wordprocessingDrawing" xmlns:w10="urn:schemas-microsoft-com:office:word" xmlns:w="http://schemas.openxmlformats.org/wordprocessingml/2006/main" xmlns:w14="http://schemas.microsoft.com/office/word/2010/wordml" xmlns:wpg="http://schemas.microsoft.com/office/word/2010/wordprocessingGroup" xmlns:wpi="http://schemas.microsoft.com/office/word/2010/wordprocessingInk" xmlns:wne="http://schemas.microsoft.com/office/word/2006/wordml" xmlns:wps="http://schemas.microsoft.com/office/word/2010/wordprocessingShape" mc:Ignorable="w14 wp14">
-  <w:p>
-    <w:pPr>
-      <w:pStyle w:val="Kopfzeile"/>
-    </w:pPr>
-  </w:p>
-</w:hdr>
-</file>
-
 <file path=word/numbering.xml><?xml version="1.0" encoding="utf-8"?>
-<w:numbering xmlns:wpc="http://schemas.microsoft.com/office/word/2010/wordprocessingCanvas" xmlns:mc="http://schemas.openxmlformats.org/markup-compatibility/2006" xmlns:o="urn:schemas-microsoft-com:office:office" xmlns:r="http://schemas.openxmlformats.org/officeDocument/2006/relationships" xmlns:m="http://schemas.openxmlformats.org/officeDocument/2006/math" xmlns:v="urn:schemas-microsoft-com:vml" xmlns:wp14="http://schemas.microsoft.com/office/word/2010/wordprocessingDrawing" xmlns:wp="http://schemas.openxmlformats.org/drawingml/2006/wordprocessingDrawing" xmlns:w10="urn:schemas-microsoft-com:office:word" xmlns:w="http://schemas.openxmlformats.org/wordprocessingml/2006/main" xmlns:w14="http://schemas.microsoft.com/office/word/2010/wordml" xmlns:wpg="http://schemas.microsoft.com/office/word/2010/wordprocessingGroup" xmlns:wpi="http://schemas.microsoft.com/office/word/2010/wordprocessingInk" xmlns:wne="http://schemas.microsoft.com/office/word/2006/wordml" xmlns:wps="http://schemas.microsoft.com/office/word/2010/wordprocessingShape" mc:Ignorable="w14 wp14">
+<w:numbering xmlns:ve="http://schemas.openxmlformats.org/markup-compatibility/2006" xmlns:o="urn:schemas-microsoft-com:office:office" xmlns:r="http://schemas.openxmlformats.org/officeDocument/2006/relationships" xmlns:m="http://schemas.openxmlformats.org/officeDocument/2006/math" xmlns:v="urn:schemas-microsoft-com:vml" xmlns:wp="http://schemas.openxmlformats.org/drawingml/2006/wordprocessingDrawing" xmlns:w10="urn:schemas-microsoft-com:office:word" xmlns:w="http://schemas.openxmlformats.org/wordprocessingml/2006/main" xmlns:wne="http://schemas.microsoft.com/office/word/2006/wordml">
   <w:abstractNum w:abstractNumId="0">
     <w:nsid w:val="00000001"/>
     <w:multiLevelType w:val="multilevel"/>
@@ -3213,7 +3044,7 @@
 </file>
 
 <file path=word/styles.xml><?xml version="1.0" encoding="utf-8"?>
-<w:styles xmlns:mc="http://schemas.openxmlformats.org/markup-compatibility/2006" xmlns:r="http://schemas.openxmlformats.org/officeDocument/2006/relationships" xmlns:w="http://schemas.openxmlformats.org/wordprocessingml/2006/main" xmlns:w14="http://schemas.microsoft.com/office/word/2010/wordml" mc:Ignorable="w14">
+<w:styles xmlns:r="http://schemas.openxmlformats.org/officeDocument/2006/relationships" xmlns:w="http://schemas.openxmlformats.org/wordprocessingml/2006/main">
   <w:docDefaults>
     <w:rPrDefault>
       <w:rPr>
@@ -3384,6 +3215,7 @@
     <w:uiPriority w:val="99"/>
     <w:semiHidden/>
     <w:unhideWhenUsed/>
+    <w:qFormat/>
     <w:tblPr>
       <w:tblInd w:w="0" w:type="dxa"/>
       <w:tblCellMar>
@@ -3551,6 +3383,11 @@
     <w:name w:val="reserved"/>
     <w:basedOn w:val="Absatz-Standardschriftart"/>
     <w:rsid w:val="00896D42"/>
+  </w:style>
+  <w:style w:type="character" w:customStyle="1" w:styleId="apple-converted-space">
+    <w:name w:val="apple-converted-space"/>
+    <w:basedOn w:val="Absatz-Standardschriftart"/>
+    <w:rsid w:val="00692D0E"/>
   </w:style>
 </w:styles>
 </file>
@@ -4033,7 +3870,7 @@
 </file>
 
 <file path=customXml/itemProps1.xml><?xml version="1.0" encoding="utf-8"?>
-<ds:datastoreItem xmlns:ds="http://schemas.openxmlformats.org/officeDocument/2006/customXml" ds:itemID="{48216B66-21C9-4CC3-A4E0-698DC20D97D4}">
+<ds:datastoreItem xmlns:ds="http://schemas.openxmlformats.org/officeDocument/2006/customXml" ds:itemID="{F2560E7A-1950-420F-97A1-82A24B2D8F25}">
   <ds:schemaRefs>
     <ds:schemaRef ds:uri="http://schemas.openxmlformats.org/officeDocument/2006/bibliography"/>
   </ds:schemaRefs>

</xml_diff>